<commit_message>
Subir archivo Doc 2.1
</commit_message>
<xml_diff>
--- a/ProcesosubircarpetaGithub.docx
+++ b/ProcesosubircarpetaGithub.docx
@@ -124,13 +124,7 @@
         <w:rPr>
           <w:rFonts w:cstheme="minorHAnsi"/>
         </w:rPr>
-        <w:t>Categoría</w:t>
-      </w:r>
-      <w:r>
-        <w:rPr>
-          <w:rFonts w:cstheme="minorHAnsi"/>
-        </w:rPr>
-        <w:t xml:space="preserve"> → Agrupa</w:t>
+        <w:t>Categoría → Agrupa</w:t>
       </w:r>
       <w:r>
         <w:rPr>
@@ -162,13 +156,7 @@
         <w:rPr>
           <w:rFonts w:cstheme="minorHAnsi"/>
         </w:rPr>
-        <w:t>Librería</w:t>
-      </w:r>
-      <w:r>
-        <w:rPr>
-          <w:rFonts w:cstheme="minorHAnsi"/>
-        </w:rPr>
-        <w:t xml:space="preserve"> → Agrupa</w:t>
+        <w:t>Librería → Agrupa</w:t>
       </w:r>
       <w:r>
         <w:rPr>
@@ -227,6 +215,7 @@
       <w:r>
         <w:rPr>
           <w:rFonts w:cstheme="minorHAnsi"/>
+          <w:noProof/>
         </w:rPr>
         <w:drawing>
           <wp:inline distT="0" distB="0" distL="0" distR="0" wp14:anchorId="5767033E" wp14:editId="62DBBF35">
@@ -320,6 +309,7 @@
       <w:r>
         <w:rPr>
           <w:rFonts w:cstheme="minorHAnsi"/>
+          <w:noProof/>
         </w:rPr>
         <w:drawing>
           <wp:inline distT="0" distB="0" distL="0" distR="0" wp14:anchorId="6BF70CBD" wp14:editId="4BC4A949">
@@ -425,6 +415,7 @@
       <w:r>
         <w:rPr>
           <w:rFonts w:cstheme="minorHAnsi"/>
+          <w:noProof/>
         </w:rPr>
         <w:drawing>
           <wp:inline distT="0" distB="0" distL="0" distR="0" wp14:anchorId="7237DF33" wp14:editId="5C6A3990">
@@ -509,6 +500,142 @@
           <w:rFonts w:cstheme="minorHAnsi"/>
         </w:rPr>
       </w:pPr>
+    </w:p>
+    <w:p>
+      <w:pPr>
+        <w:pStyle w:val="Sinespaciado"/>
+        <w:rPr>
+          <w:rFonts w:cstheme="minorHAnsi"/>
+        </w:rPr>
+      </w:pPr>
+    </w:p>
+    <w:p>
+      <w:pPr>
+        <w:pStyle w:val="Sinespaciado"/>
+        <w:rPr>
+          <w:rFonts w:cstheme="minorHAnsi"/>
+        </w:rPr>
+      </w:pPr>
+    </w:p>
+    <w:p>
+      <w:pPr>
+        <w:pStyle w:val="Sinespaciado"/>
+        <w:rPr>
+          <w:rFonts w:cstheme="minorHAnsi"/>
+        </w:rPr>
+      </w:pPr>
+      <w:r>
+        <w:rPr>
+          <w:rFonts w:cstheme="minorHAnsi"/>
+        </w:rPr>
+        <w:lastRenderedPageBreak/>
+        <w:t xml:space="preserve">Actualizar carpeta </w:t>
+      </w:r>
+    </w:p>
+    <w:p>
+      <w:pPr>
+        <w:pStyle w:val="Sinespaciado"/>
+        <w:jc w:val="center"/>
+        <w:rPr>
+          <w:rFonts w:cstheme="minorHAnsi"/>
+        </w:rPr>
+      </w:pPr>
+      <w:r>
+        <w:rPr>
+          <w:rFonts w:cstheme="minorHAnsi"/>
+        </w:rPr>
+        <w:drawing>
+          <wp:inline distT="0" distB="0" distL="0" distR="0" wp14:anchorId="77C5EA0B" wp14:editId="7EB0A86B">
+            <wp:extent cx="5515745" cy="4677428"/>
+            <wp:effectExtent l="0" t="0" r="8890" b="8890"/>
+            <wp:docPr id="4" name="Imagen 4"/>
+            <wp:cNvGraphicFramePr>
+              <a:graphicFrameLocks xmlns:a="http://schemas.openxmlformats.org/drawingml/2006/main" noChangeAspect="1"/>
+            </wp:cNvGraphicFramePr>
+            <a:graphic xmlns:a="http://schemas.openxmlformats.org/drawingml/2006/main">
+              <a:graphicData uri="http://schemas.openxmlformats.org/drawingml/2006/picture">
+                <pic:pic xmlns:pic="http://schemas.openxmlformats.org/drawingml/2006/picture">
+                  <pic:nvPicPr>
+                    <pic:cNvPr id="1" name=""/>
+                    <pic:cNvPicPr/>
+                  </pic:nvPicPr>
+                  <pic:blipFill>
+                    <a:blip r:embed="rId8"/>
+                    <a:stretch>
+                      <a:fillRect/>
+                    </a:stretch>
+                  </pic:blipFill>
+                  <pic:spPr>
+                    <a:xfrm>
+                      <a:off x="0" y="0"/>
+                      <a:ext cx="5515745" cy="4677428"/>
+                    </a:xfrm>
+                    <a:prstGeom prst="rect">
+                      <a:avLst/>
+                    </a:prstGeom>
+                  </pic:spPr>
+                </pic:pic>
+              </a:graphicData>
+            </a:graphic>
+          </wp:inline>
+        </w:drawing>
+      </w:r>
+    </w:p>
+    <w:p>
+      <w:pPr>
+        <w:pStyle w:val="Sinespaciado"/>
+        <w:rPr>
+          <w:rFonts w:cstheme="minorHAnsi"/>
+        </w:rPr>
+      </w:pPr>
+    </w:p>
+    <w:p>
+      <w:pPr>
+        <w:pStyle w:val="Sinespaciado"/>
+        <w:rPr>
+          <w:rFonts w:cstheme="minorHAnsi"/>
+        </w:rPr>
+      </w:pPr>
+      <w:r>
+        <w:rPr>
+          <w:rFonts w:cstheme="minorHAnsi"/>
+        </w:rPr>
+        <w:drawing>
+          <wp:inline distT="0" distB="0" distL="0" distR="0" wp14:anchorId="5B89045C" wp14:editId="278F45A0">
+            <wp:extent cx="5612130" cy="2154555"/>
+            <wp:effectExtent l="0" t="0" r="7620" b="0"/>
+            <wp:docPr id="5" name="Imagen 5"/>
+            <wp:cNvGraphicFramePr>
+              <a:graphicFrameLocks xmlns:a="http://schemas.openxmlformats.org/drawingml/2006/main" noChangeAspect="1"/>
+            </wp:cNvGraphicFramePr>
+            <a:graphic xmlns:a="http://schemas.openxmlformats.org/drawingml/2006/main">
+              <a:graphicData uri="http://schemas.openxmlformats.org/drawingml/2006/picture">
+                <pic:pic xmlns:pic="http://schemas.openxmlformats.org/drawingml/2006/picture">
+                  <pic:nvPicPr>
+                    <pic:cNvPr id="1" name=""/>
+                    <pic:cNvPicPr/>
+                  </pic:nvPicPr>
+                  <pic:blipFill>
+                    <a:blip r:embed="rId9"/>
+                    <a:stretch>
+                      <a:fillRect/>
+                    </a:stretch>
+                  </pic:blipFill>
+                  <pic:spPr>
+                    <a:xfrm>
+                      <a:off x="0" y="0"/>
+                      <a:ext cx="5612130" cy="2154555"/>
+                    </a:xfrm>
+                    <a:prstGeom prst="rect">
+                      <a:avLst/>
+                    </a:prstGeom>
+                  </pic:spPr>
+                </pic:pic>
+              </a:graphicData>
+            </a:graphic>
+          </wp:inline>
+        </w:drawing>
+      </w:r>
     </w:p>
     <w:sectPr>
       <w:pgSz w:w="12240" w:h="15840"/>

</xml_diff>